<commit_message>
chore: interesariusze i użytkowncy updated
</commit_message>
<xml_diff>
--- a/Raporty/Organizacja i infrastruktura projektu.docx
+++ b/Raporty/Organizacja i infrastruktura projektu.docx
@@ -409,35 +409,79 @@
         <w:rPr>
           <w:rStyle w:val="X1lliihq"/>
           <w:rFonts w:ascii="Times New Roman" w:hAnsi="Times New Roman" w:cs="Times New Roman"/>
-          <w:color w:val="FF0000"/>
-          <w:sz w:val="24"/>
-          <w:szCs w:val="24"/>
-          <w:lang w:val="pl-PL"/>
-        </w:rPr>
-      </w:pPr>
-      <w:r>
-        <w:rPr>
-          <w:rStyle w:val="X1lliihq"/>
-          <w:rFonts w:cs="Times New Roman" w:ascii="Times New Roman" w:hAnsi="Times New Roman"/>
-          <w:b/>
-          <w:bCs/>
-          <w:color w:val="FF0000"/>
+          <w:b/>
+          <w:bCs/>
           <w:sz w:val="28"/>
           <w:szCs w:val="28"/>
           <w:lang w:val="pl-PL"/>
         </w:rPr>
+      </w:pPr>
+      <w:r>
+        <w:rPr/>
+      </w:r>
+    </w:p>
+    <w:p>
+      <w:pPr>
+        <w:pStyle w:val="Normal"/>
+        <w:rPr/>
+      </w:pPr>
+      <w:r>
+        <w:rPr>
+          <w:rStyle w:val="X1lliihq"/>
+          <w:rFonts w:cs="Times New Roman" w:ascii="Times New Roman" w:hAnsi="Times New Roman"/>
+          <w:b/>
+          <w:bCs/>
+          <w:color w:val="000000"/>
+          <w:sz w:val="28"/>
+          <w:szCs w:val="28"/>
+          <w:lang w:val="pl-PL"/>
+        </w:rPr>
         <w:t>2. Interesariusze i użytkownicy</w:t>
       </w:r>
-      <w:r>
-        <w:rPr>
-          <w:rStyle w:val="X1lliihq"/>
-          <w:rFonts w:cs="Times New Roman" w:ascii="Times New Roman" w:hAnsi="Times New Roman"/>
-          <w:color w:val="FF0000"/>
-          <w:sz w:val="24"/>
-          <w:szCs w:val="24"/>
-          <w:lang w:val="pl-PL"/>
-        </w:rPr>
-        <w:br/>
+    </w:p>
+    <w:p>
+      <w:pPr>
+        <w:pStyle w:val="Normal"/>
+        <w:rPr>
+          <w:rStyle w:val="X1lliihq"/>
+          <w:rFonts w:ascii="Times New Roman" w:hAnsi="Times New Roman" w:cs="Times New Roman"/>
+          <w:color w:val="FF0000"/>
+          <w:sz w:val="24"/>
+          <w:szCs w:val="24"/>
+          <w:lang w:val="pl-PL"/>
+        </w:rPr>
+      </w:pPr>
+      <w:r>
+        <w:rPr>
+          <w:rStyle w:val="X1lliihq"/>
+          <w:rFonts w:cs="Times New Roman" w:ascii="Times New Roman" w:hAnsi="Times New Roman"/>
+          <w:color w:val="000000"/>
+          <w:sz w:val="24"/>
+          <w:szCs w:val="24"/>
+          <w:lang w:val="pl-PL"/>
+        </w:rPr>
+        <w:t>Jak już wcześniej było wspomniano o</w:t>
+      </w:r>
+      <w:r>
+        <w:rPr>
+          <w:rStyle w:val="X1lliihq"/>
+          <w:rFonts w:cs="Times New Roman" w:ascii="Times New Roman" w:hAnsi="Times New Roman"/>
+          <w:color w:val="000000"/>
+          <w:sz w:val="24"/>
+          <w:szCs w:val="24"/>
+          <w:lang w:val="pl-PL"/>
+        </w:rPr>
+        <w:t>piekun projektu prof. dr hab. inż. Andrzej Czyżewski wcielił się w rolę klienta czy interesariusza. Natomiast użytkowników projektu mogą obejmować różne grupy ludzi i instytucji, np. amatorzy muzyki, edukatorzy muzyczni, pracownicy branży reklamowej, inżynierowie dźwięku. Tak samo będą różnić się ich potrzeby w zależności od posiadanej wiedzy, ale ogólne potrzeby będą stanowić takie funkcje jak: edycja dźwięku, analiza dźwięku, kompatybilność z różnymi formatami plików, łatwość obsługi, dostępność na różnych urządzeniach.</w:t>
+      </w:r>
+      <w:r>
+        <w:rPr>
+          <w:rStyle w:val="X1lliihq"/>
+          <w:rFonts w:cs="Times New Roman" w:ascii="Times New Roman" w:hAnsi="Times New Roman"/>
+          <w:color w:val="FF0000"/>
+          <w:sz w:val="24"/>
+          <w:szCs w:val="24"/>
+          <w:lang w:val="pl-PL"/>
+        </w:rPr>
         <w:br/>
       </w:r>
     </w:p>

</xml_diff>

<commit_message>
chore: komunikacja w zespole i z interesariuszami updated
</commit_message>
<xml_diff>
--- a/Raporty/Organizacja i infrastruktura projektu.docx
+++ b/Raporty/Organizacja i infrastruktura projektu.docx
@@ -798,15 +798,97 @@
     <w:p>
       <w:pPr>
         <w:pStyle w:val="Normal"/>
-        <w:rPr>
-          <w:rStyle w:val="X1lliihq"/>
-          <w:rFonts w:ascii="Times New Roman" w:hAnsi="Times New Roman" w:cs="Times New Roman"/>
+        <w:rPr/>
+      </w:pPr>
+      <w:r>
+        <w:rPr>
+          <w:rStyle w:val="X1lliihq"/>
+          <w:rFonts w:cs="Times New Roman" w:ascii="Times New Roman" w:hAnsi="Times New Roman"/>
+          <w:color w:val="000000"/>
+          <w:sz w:val="24"/>
+          <w:szCs w:val="24"/>
+          <w:lang w:val="pl-PL"/>
+        </w:rPr>
+        <w:t>Produkt jest projektem jednoosobowym, dlatego komunikacja z zespołem nie występuje.</w:t>
+      </w:r>
+    </w:p>
+    <w:p>
+      <w:pPr>
+        <w:pStyle w:val="Normal"/>
+        <w:rPr/>
+      </w:pPr>
+      <w:r>
+        <w:rPr>
+          <w:rStyle w:val="X1lliihq"/>
+          <w:rFonts w:cs="Times New Roman" w:ascii="Times New Roman" w:hAnsi="Times New Roman"/>
+          <w:color w:val="000000"/>
+          <w:sz w:val="24"/>
+          <w:szCs w:val="24"/>
+          <w:lang w:val="pl-PL"/>
+        </w:rPr>
+        <w:t xml:space="preserve">Organizowane natomiast będą spotkania konsultacyjne z opiekunem </w:t>
+      </w:r>
+      <w:r>
+        <w:rPr>
+          <w:rStyle w:val="X1lliihq"/>
+          <w:rFonts w:cs="Times New Roman" w:ascii="Times New Roman" w:hAnsi="Times New Roman"/>
+          <w:color w:val="000000"/>
+          <w:sz w:val="24"/>
+          <w:szCs w:val="24"/>
+          <w:lang w:val="pl-PL"/>
+        </w:rPr>
+        <w:t>i jednocześnie interesariuszem</w:t>
+      </w:r>
+      <w:r>
+        <w:rPr>
+          <w:rStyle w:val="X1lliihq"/>
+          <w:rFonts w:cs="Times New Roman" w:ascii="Times New Roman" w:hAnsi="Times New Roman"/>
+          <w:color w:val="000000"/>
+          <w:sz w:val="24"/>
+          <w:szCs w:val="24"/>
+          <w:lang w:val="pl-PL"/>
+        </w:rPr>
+        <w:t xml:space="preserve"> projektu, prof. dr hab. inż. Andrzejem Czyżewskim. Spotkania będą odbywały się w formie stacjonarnej, po wcześniejszym uzgodnieniu z opiekunem.</w:t>
+      </w:r>
+    </w:p>
+    <w:p>
+      <w:pPr>
+        <w:pStyle w:val="Normal"/>
+        <w:rPr/>
+      </w:pPr>
+      <w:r>
+        <w:rPr>
+          <w:rStyle w:val="X1lliihq"/>
+          <w:rFonts w:cs="Times New Roman" w:ascii="Times New Roman" w:hAnsi="Times New Roman"/>
           <w:color w:val="FF0000"/>
           <w:sz w:val="24"/>
           <w:szCs w:val="24"/>
           <w:lang w:val="pl-PL"/>
         </w:rPr>
-      </w:pPr>
+        <w:br/>
+      </w:r>
+      <w:r>
+        <w:rPr>
+          <w:rStyle w:val="X1lliihq"/>
+          <w:rFonts w:cs="Times New Roman" w:ascii="Times New Roman" w:hAnsi="Times New Roman"/>
+          <w:color w:val="000000"/>
+          <w:sz w:val="24"/>
+          <w:szCs w:val="24"/>
+          <w:lang w:val="pl-PL"/>
+        </w:rPr>
+        <w:t xml:space="preserve">Konsultacje stacjonarne będą odbywały się na wydziale ETI Politechniki Gdańskiej w sali </w:t>
+      </w:r>
+      <w:r>
+        <w:rPr>
+          <w:rStyle w:val="X1lliihq"/>
+          <w:rFonts w:cs="Times New Roman" w:ascii="Times New Roman" w:hAnsi="Times New Roman"/>
+          <w:color w:val="000000"/>
+          <w:sz w:val="24"/>
+          <w:szCs w:val="24"/>
+          <w:lang w:val="pl-PL"/>
+        </w:rPr>
+        <w:t>EA733</w:t>
+      </w:r>
       <w:r>
         <w:rPr>
           <w:rStyle w:val="X1lliihq"/>
@@ -816,106 +898,6 @@
           <w:szCs w:val="24"/>
           <w:lang w:val="pl-PL"/>
         </w:rPr>
-        <w:t>Produkt jest projektem jednoosobowym, dlatego komunikacja z zespołem nie występuje.</w:t>
-      </w:r>
-    </w:p>
-    <w:p>
-      <w:pPr>
-        <w:pStyle w:val="Normal"/>
-        <w:rPr>
-          <w:rStyle w:val="X1lliihq"/>
-          <w:rFonts w:ascii="Times New Roman" w:hAnsi="Times New Roman" w:cs="Times New Roman"/>
-          <w:color w:val="FF0000"/>
-          <w:sz w:val="24"/>
-          <w:szCs w:val="24"/>
-          <w:lang w:val="pl-PL"/>
-        </w:rPr>
-      </w:pPr>
-      <w:r>
-        <w:rPr>
-          <w:rStyle w:val="X1lliihq"/>
-          <w:rFonts w:cs="Times New Roman" w:ascii="Times New Roman" w:hAnsi="Times New Roman"/>
-          <w:color w:val="FF0000"/>
-          <w:sz w:val="24"/>
-          <w:szCs w:val="24"/>
-          <w:lang w:val="pl-PL"/>
-        </w:rPr>
-        <w:t xml:space="preserve">Organizowane natomiast będą spotkania konsultacyjne z opiekunem projektu, profesorem Andrzejem Czyżewskim w dniach XXXXXX w godzinach YYYYYY. Spotkania będą odbywały się zarówno w formie zdalnej, jak i stacjonarnej, po wcześniejszym uzgodnieniu z opiekunem na jaki typ konsultacji się zdecydować danego dnia. </w:t>
-      </w:r>
-    </w:p>
-    <w:p>
-      <w:pPr>
-        <w:pStyle w:val="Normal"/>
-        <w:rPr>
-          <w:rStyle w:val="X1lliihq"/>
-          <w:rFonts w:ascii="Times New Roman" w:hAnsi="Times New Roman" w:cs="Times New Roman"/>
-          <w:color w:val="FF0000"/>
-          <w:sz w:val="24"/>
-          <w:szCs w:val="24"/>
-          <w:lang w:val="pl-PL"/>
-        </w:rPr>
-      </w:pPr>
-      <w:r>
-        <w:rPr>
-          <w:rStyle w:val="X1lliihq"/>
-          <w:rFonts w:cs="Times New Roman" w:ascii="Times New Roman" w:hAnsi="Times New Roman"/>
-          <w:color w:val="FF0000"/>
-          <w:sz w:val="24"/>
-          <w:szCs w:val="24"/>
-          <w:lang w:val="pl-PL"/>
-        </w:rPr>
-        <w:t xml:space="preserve">Konsultacje zdalne będą się odbywały na podanym serwerze Discord na kanale </w:t>
-      </w:r>
-      <w:r>
-        <w:rPr>
-          <w:rStyle w:val="X1lliihq"/>
-          <w:rFonts w:cs="Times New Roman" w:ascii="Times New Roman" w:hAnsi="Times New Roman"/>
-          <w:i/>
-          <w:iCs/>
-          <w:color w:val="FF0000"/>
-          <w:sz w:val="24"/>
-          <w:szCs w:val="24"/>
-          <w:lang w:val="pl-PL"/>
-        </w:rPr>
-        <w:t xml:space="preserve">Konsultacje z opiekunem: </w:t>
-      </w:r>
-      <w:r>
-        <w:rPr>
-          <w:rStyle w:val="X1lliihq"/>
-          <w:rFonts w:cs="Times New Roman" w:ascii="Times New Roman" w:hAnsi="Times New Roman"/>
-          <w:color w:val="FF0000"/>
-          <w:sz w:val="24"/>
-          <w:szCs w:val="24"/>
-          <w:lang w:val="pl-PL"/>
-        </w:rPr>
-        <w:br/>
-        <w:t>LINK</w:t>
-        <w:br/>
-        <w:br/>
-        <w:t>Konsultacje stacjonarne będą odbywały się na wydziale ETI Politechniki Gdańskiej w sali / salach SSSSSSSS</w:t>
-      </w:r>
-    </w:p>
-    <w:p>
-      <w:pPr>
-        <w:pStyle w:val="Normal"/>
-        <w:rPr>
-          <w:rStyle w:val="X1lliihq"/>
-          <w:rFonts w:ascii="Times New Roman" w:hAnsi="Times New Roman" w:cs="Times New Roman"/>
-          <w:sz w:val="24"/>
-          <w:szCs w:val="24"/>
-          <w:lang w:val="pl-PL"/>
-        </w:rPr>
-      </w:pPr>
-      <w:r>
-        <w:rPr>
-          <w:rStyle w:val="X1lliihq"/>
-          <w:rFonts w:cs="Times New Roman" w:ascii="Times New Roman" w:hAnsi="Times New Roman"/>
-          <w:color w:val="FF0000"/>
-          <w:sz w:val="24"/>
-          <w:szCs w:val="24"/>
-          <w:lang w:val="pl-PL"/>
-        </w:rPr>
-        <w:t>Ponadto planowane są konsultacje z interesariuszami, w celu NIE WIEM CO TU DALEJ NAPISAĆ, MUSISZ SIĘ ZASTANOWIĆ CZY NA PEWNO CHCESZ TĄ CZĘŚĆ TEKSTU I CZY W OGÓLE CHCESZ SIĘ KOMUNIKOWAĆ Z INNYIM INTERESARIUSZAMI KLIENTAMI.</w:t>
         <w:br/>
       </w:r>
       <w:r>

</xml_diff>

<commit_message>
chore: współdzielenie dokumentów i kodu updated
</commit_message>
<xml_diff>
--- a/Raporty/Organizacja i infrastruktura projektu.docx
+++ b/Raporty/Organizacja i infrastruktura projektu.docx
@@ -597,7 +597,19 @@
           <w:szCs w:val="24"/>
           <w:lang w:val="pl-PL"/>
         </w:rPr>
-        <w:t>, github: https://github.com/Uladzisluk</w:t>
+        <w:t xml:space="preserve">, github:  </w:t>
+      </w:r>
+      <w:r>
+        <w:rPr>
+          <w:rStyle w:val="X1lliihq"/>
+          <w:rFonts w:cs="Times New Roman" w:ascii="Times New Roman" w:hAnsi="Times New Roman"/>
+          <w:color w:themeColor="accent5" w:val="A02B93"/>
+          <w:sz w:val="24"/>
+          <w:szCs w:val="24"/>
+          <w:u w:val="single"/>
+          <w:lang w:val="pl-PL"/>
+        </w:rPr>
+        <w:t>https://github.com/Uladzisluk</w:t>
       </w:r>
     </w:p>
     <w:p>
@@ -944,17 +956,31 @@
         </w:rPr>
         <w:t>Dokumenty związane z produktem oraz pliki źródłowe z kodem będą na bieżąco załadowywane oraz aktualizowane w podanym repozytorium na platformie Github:</w:t>
         <w:br/>
-      </w:r>
-      <w:r>
-        <w:rPr>
-          <w:rStyle w:val="X1lliihq"/>
-          <w:rFonts w:cs="Times New Roman" w:ascii="Times New Roman" w:hAnsi="Times New Roman"/>
-          <w:color w:val="FF0000"/>
-          <w:sz w:val="24"/>
-          <w:szCs w:val="24"/>
-          <w:lang w:val="pl-PL"/>
-        </w:rPr>
-        <w:t>LINK</w:t>
+        <w:t xml:space="preserve"> </w:t>
+      </w:r>
+      <w:r>
+        <w:rPr>
+          <w:rStyle w:val="X1lliihq"/>
+          <w:rFonts w:cs="Times New Roman" w:ascii="Times New Roman" w:hAnsi="Times New Roman"/>
+          <w:color w:themeColor="accent5" w:val="A02B93"/>
+          <w:sz w:val="24"/>
+          <w:szCs w:val="24"/>
+          <w:u w:val="single"/>
+          <w:lang w:val="pl-PL"/>
+        </w:rPr>
+        <w:t>https://github.com/Uladzisluk/web-audio-studio.</w:t>
+      </w:r>
+      <w:r>
+        <w:rPr>
+          <w:rStyle w:val="X1lliihq"/>
+          <w:rFonts w:cs="Times New Roman" w:ascii="Times New Roman" w:hAnsi="Times New Roman"/>
+          <w:color w:themeColor="accent5" w:val="A02B93"/>
+          <w:sz w:val="24"/>
+          <w:szCs w:val="24"/>
+          <w:u w:val="single"/>
+          <w:lang w:val="pl-PL"/>
+        </w:rPr>
+        <w:t>git</w:t>
       </w:r>
     </w:p>
     <w:p>
@@ -999,6 +1025,159 @@
         <w:rPr>
           <w:rStyle w:val="X1lliihq"/>
           <w:rFonts w:ascii="Times New Roman" w:hAnsi="Times New Roman" w:cs="Times New Roman"/>
+          <w:b/>
+          <w:bCs/>
+          <w:sz w:val="24"/>
+          <w:szCs w:val="24"/>
+          <w:lang w:val="pl-PL"/>
+        </w:rPr>
+      </w:pPr>
+      <w:r>
+        <w:rPr>
+          <w:rStyle w:val="X1lliihq"/>
+          <w:rFonts w:cs="Times New Roman" w:ascii="Times New Roman" w:hAnsi="Times New Roman"/>
+          <w:color w:val="000000"/>
+          <w:sz w:val="24"/>
+          <w:szCs w:val="24"/>
+          <w:lang w:val="pl-PL"/>
+        </w:rPr>
+        <w:t>Schemat nazewnictwa:</w:t>
+      </w:r>
+    </w:p>
+    <w:p>
+      <w:pPr>
+        <w:pStyle w:val="Normal"/>
+        <w:numPr>
+          <w:ilvl w:val="0"/>
+          <w:numId w:val="1"/>
+        </w:numPr>
+        <w:rPr>
+          <w:rStyle w:val="X1lliihq"/>
+          <w:rFonts w:ascii="Times New Roman" w:hAnsi="Times New Roman" w:cs="Times New Roman"/>
+          <w:b/>
+          <w:bCs/>
+          <w:sz w:val="24"/>
+          <w:szCs w:val="24"/>
+          <w:lang w:val="pl-PL"/>
+        </w:rPr>
+      </w:pPr>
+      <w:r>
+        <w:rPr>
+          <w:rStyle w:val="X1lliihq"/>
+          <w:rFonts w:cs="Times New Roman" w:ascii="Times New Roman" w:hAnsi="Times New Roman"/>
+          <w:color w:val="000000"/>
+          <w:sz w:val="24"/>
+          <w:szCs w:val="24"/>
+          <w:lang w:val="pl-PL"/>
+        </w:rPr>
+        <w:t xml:space="preserve">Kod źródłowy: nazwy plików zgodne z konwencją nazewniczą języka programowania używanego w projekcie. </w:t>
+      </w:r>
+    </w:p>
+    <w:p>
+      <w:pPr>
+        <w:pStyle w:val="Normal"/>
+        <w:numPr>
+          <w:ilvl w:val="0"/>
+          <w:numId w:val="1"/>
+        </w:numPr>
+        <w:rPr/>
+      </w:pPr>
+      <w:r>
+        <w:rPr>
+          <w:rStyle w:val="Strong"/>
+          <w:rFonts w:cs="Times New Roman" w:ascii="Times New Roman" w:hAnsi="Times New Roman"/>
+          <w:b w:val="false"/>
+          <w:bCs w:val="false"/>
+          <w:color w:val="000000"/>
+          <w:sz w:val="24"/>
+          <w:szCs w:val="24"/>
+          <w:lang w:val="pl-PL"/>
+        </w:rPr>
+        <w:t>Raporty z planowania (w ramach podejścia Scrum):</w:t>
+      </w:r>
+      <w:r>
+        <w:rPr>
+          <w:rStyle w:val="X1lliihq"/>
+          <w:rFonts w:cs="Times New Roman" w:ascii="Times New Roman" w:hAnsi="Times New Roman"/>
+          <w:b w:val="false"/>
+          <w:bCs w:val="false"/>
+          <w:color w:val="000000"/>
+          <w:sz w:val="24"/>
+          <w:szCs w:val="24"/>
+          <w:lang w:val="pl-PL"/>
+        </w:rPr>
+        <w:t xml:space="preserve"> „SprintX_Planning_Report.md”</w:t>
+      </w:r>
+    </w:p>
+    <w:p>
+      <w:pPr>
+        <w:pStyle w:val="Normal"/>
+        <w:numPr>
+          <w:ilvl w:val="0"/>
+          <w:numId w:val="1"/>
+        </w:numPr>
+        <w:rPr/>
+      </w:pPr>
+      <w:r>
+        <w:rPr>
+          <w:rStyle w:val="X1lliihq"/>
+          <w:rFonts w:cs="Times New Roman" w:ascii="Times New Roman" w:hAnsi="Times New Roman"/>
+          <w:b w:val="false"/>
+          <w:bCs w:val="false"/>
+          <w:color w:val="000000"/>
+          <w:sz w:val="24"/>
+          <w:szCs w:val="24"/>
+          <w:lang w:val="pl-PL"/>
+        </w:rPr>
+        <w:t>Dokumentacja: ‘Raporty/’ i ‘”Documents/Template”/’</w:t>
+      </w:r>
+    </w:p>
+    <w:p>
+      <w:pPr>
+        <w:pStyle w:val="Normal"/>
+        <w:numPr>
+          <w:ilvl w:val="0"/>
+          <w:numId w:val="1"/>
+        </w:numPr>
+        <w:rPr/>
+      </w:pPr>
+      <w:r>
+        <w:rPr>
+          <w:rStyle w:val="X1lliihq"/>
+          <w:rFonts w:cs="Times New Roman" w:ascii="Times New Roman" w:hAnsi="Times New Roman"/>
+          <w:b w:val="false"/>
+          <w:bCs w:val="false"/>
+          <w:color w:val="000000"/>
+          <w:sz w:val="24"/>
+          <w:szCs w:val="24"/>
+          <w:lang w:val="pl-PL"/>
+        </w:rPr>
+        <w:t>Plik  zawierający informacje o projekcie, instrukcje instalacji, konfiguracji i korzystania z aplikacji: ‘README.md’</w:t>
+      </w:r>
+    </w:p>
+    <w:p>
+      <w:pPr>
+        <w:pStyle w:val="Normal"/>
+        <w:rPr/>
+      </w:pPr>
+      <w:r>
+        <w:rPr>
+          <w:rStyle w:val="X1lliihq"/>
+          <w:rFonts w:cs="Times New Roman" w:ascii="Times New Roman" w:hAnsi="Times New Roman"/>
+          <w:color w:val="000000"/>
+          <w:sz w:val="24"/>
+          <w:szCs w:val="24"/>
+          <w:lang w:val="pl-PL"/>
+        </w:rPr>
+        <w:t>Szablon dokumentu projektu jest dostępny w repozytorium na Githubie w folderze Documents-&gt;Template</w:t>
+      </w:r>
+    </w:p>
+    <w:p>
+      <w:pPr>
+        <w:pStyle w:val="Normal"/>
+        <w:rPr>
+          <w:rStyle w:val="X1lliihq"/>
+          <w:rFonts w:ascii="Times New Roman" w:hAnsi="Times New Roman" w:cs="Times New Roman"/>
           <w:color w:val="FF0000"/>
           <w:sz w:val="24"/>
           <w:szCs w:val="24"/>
@@ -1009,60 +1188,22 @@
         <w:rPr>
           <w:rStyle w:val="X1lliihq"/>
           <w:rFonts w:cs="Times New Roman" w:ascii="Times New Roman" w:hAnsi="Times New Roman"/>
+          <w:color w:val="000000"/>
+          <w:sz w:val="24"/>
+          <w:szCs w:val="24"/>
+          <w:lang w:val="pl-PL"/>
+        </w:rPr>
+        <w:t>Wersja dokumentacji będzie aktualizowana wraz z kolejnymi commitami do repozytorium poprzez ręczną zmianę nazwy dokumentu i podanie aktualnej wersji.</w:t>
+      </w:r>
+      <w:r>
+        <w:rPr>
+          <w:rStyle w:val="X1lliihq"/>
+          <w:rFonts w:cs="Times New Roman" w:ascii="Times New Roman" w:hAnsi="Times New Roman"/>
           <w:color w:val="FF0000"/>
           <w:sz w:val="24"/>
           <w:szCs w:val="24"/>
           <w:lang w:val="pl-PL"/>
         </w:rPr>
-        <w:t>Schemat nazewnictwa</w:t>
-      </w:r>
-    </w:p>
-    <w:p>
-      <w:pPr>
-        <w:pStyle w:val="Normal"/>
-        <w:rPr>
-          <w:rStyle w:val="X1lliihq"/>
-          <w:rFonts w:ascii="Times New Roman" w:hAnsi="Times New Roman" w:cs="Times New Roman"/>
-          <w:color w:val="FF0000"/>
-          <w:sz w:val="24"/>
-          <w:szCs w:val="24"/>
-          <w:lang w:val="pl-PL"/>
-        </w:rPr>
-      </w:pPr>
-      <w:r>
-        <w:rPr>
-          <w:rStyle w:val="X1lliihq"/>
-          <w:rFonts w:cs="Times New Roman" w:ascii="Times New Roman" w:hAnsi="Times New Roman"/>
-          <w:color w:val="FF0000"/>
-          <w:sz w:val="24"/>
-          <w:szCs w:val="24"/>
-          <w:lang w:val="pl-PL"/>
-        </w:rPr>
-        <w:t>Szablon dokumentu projektu jest dostępny w repozytorium na Githubie w folderze Documents-&gt;Template</w:t>
-      </w:r>
-    </w:p>
-    <w:p>
-      <w:pPr>
-        <w:pStyle w:val="Normal"/>
-        <w:rPr>
-          <w:rStyle w:val="X1lliihq"/>
-          <w:rFonts w:ascii="Times New Roman" w:hAnsi="Times New Roman" w:cs="Times New Roman"/>
-          <w:color w:val="FF0000"/>
-          <w:sz w:val="24"/>
-          <w:szCs w:val="24"/>
-          <w:lang w:val="pl-PL"/>
-        </w:rPr>
-      </w:pPr>
-      <w:r>
-        <w:rPr>
-          <w:rStyle w:val="X1lliihq"/>
-          <w:rFonts w:cs="Times New Roman" w:ascii="Times New Roman" w:hAnsi="Times New Roman"/>
-          <w:color w:val="FF0000"/>
-          <w:sz w:val="24"/>
-          <w:szCs w:val="24"/>
-          <w:lang w:val="pl-PL"/>
-        </w:rPr>
-        <w:t>Wersja dokumentacji będzie aktualizowana wraz z kolejnymi commitami do repozytorium poprzez ręczną zmianę nazwy dokumentu i podanie aktualnej wersji.</w:t>
         <w:br/>
       </w:r>
     </w:p>
@@ -1205,7 +1346,19 @@
           <w:u w:val="single"/>
           <w:lang w:val="pl-PL"/>
         </w:rPr>
-        <w:t>https://github.com/Uladzisluk/web-audio-studio/tree/main</w:t>
+        <w:t>https://github.com/Uladzisluk/web-audio-studio.</w:t>
+      </w:r>
+      <w:r>
+        <w:rPr>
+          <w:rStyle w:val="X1lliihq"/>
+          <w:rFonts w:cs="Times New Roman" w:ascii="Times New Roman" w:hAnsi="Times New Roman"/>
+          <w:color w:themeColor="accent5" w:val="A02B93"/>
+          <w:sz w:val="24"/>
+          <w:szCs w:val="24"/>
+          <w:u w:val="single"/>
+          <w:lang w:val="pl-PL"/>
+        </w:rPr>
+        <w:t>git</w:t>
       </w:r>
       <w:r>
         <w:rPr>
@@ -1339,6 +1492,273 @@
     </w:sectPr>
   </w:body>
 </w:document>
+</file>
+
+<file path=word/numbering.xml><?xml version="1.0" encoding="utf-8"?>
+<w:numbering xmlns:w="http://schemas.openxmlformats.org/wordprocessingml/2006/main" xmlns:o="urn:schemas-microsoft-com:office:office" xmlns:r="http://schemas.openxmlformats.org/officeDocument/2006/relationships" xmlns:v="urn:schemas-microsoft-com:vml" xmlns:mc="http://schemas.openxmlformats.org/markup-compatibility/2006" xmlns:w14="http://schemas.microsoft.com/office/word/2010/wordml" mc:Ignorable="w14">
+  <w:abstractNum w:abstractNumId="1">
+    <w:lvl w:ilvl="0">
+      <w:start w:val="1"/>
+      <w:numFmt w:val="bullet"/>
+      <w:lvlText w:val=""/>
+      <w:lvlJc w:val="left"/>
+      <w:pPr>
+        <w:tabs>
+          <w:tab w:val="num" w:pos="720"/>
+        </w:tabs>
+        <w:ind w:left="720" w:hanging="360"/>
+      </w:pPr>
+      <w:rPr>
+        <w:rFonts w:ascii="Symbol" w:hAnsi="Symbol" w:cs="Symbol" w:hint="default"/>
+      </w:rPr>
+    </w:lvl>
+    <w:lvl w:ilvl="1">
+      <w:start w:val="1"/>
+      <w:numFmt w:val="bullet"/>
+      <w:lvlText w:val="◦"/>
+      <w:lvlJc w:val="left"/>
+      <w:pPr>
+        <w:tabs>
+          <w:tab w:val="num" w:pos="1080"/>
+        </w:tabs>
+        <w:ind w:left="1080" w:hanging="360"/>
+      </w:pPr>
+      <w:rPr>
+        <w:rFonts w:ascii="OpenSymbol" w:hAnsi="OpenSymbol" w:cs="OpenSymbol" w:hint="default"/>
+      </w:rPr>
+    </w:lvl>
+    <w:lvl w:ilvl="2">
+      <w:start w:val="1"/>
+      <w:numFmt w:val="bullet"/>
+      <w:lvlText w:val="▪"/>
+      <w:lvlJc w:val="left"/>
+      <w:pPr>
+        <w:tabs>
+          <w:tab w:val="num" w:pos="1440"/>
+        </w:tabs>
+        <w:ind w:left="1440" w:hanging="360"/>
+      </w:pPr>
+      <w:rPr>
+        <w:rFonts w:ascii="OpenSymbol" w:hAnsi="OpenSymbol" w:cs="OpenSymbol" w:hint="default"/>
+      </w:rPr>
+    </w:lvl>
+    <w:lvl w:ilvl="3">
+      <w:start w:val="1"/>
+      <w:numFmt w:val="bullet"/>
+      <w:lvlText w:val=""/>
+      <w:lvlJc w:val="left"/>
+      <w:pPr>
+        <w:tabs>
+          <w:tab w:val="num" w:pos="1800"/>
+        </w:tabs>
+        <w:ind w:left="1800" w:hanging="360"/>
+      </w:pPr>
+      <w:rPr>
+        <w:rFonts w:ascii="Symbol" w:hAnsi="Symbol" w:cs="Symbol" w:hint="default"/>
+      </w:rPr>
+    </w:lvl>
+    <w:lvl w:ilvl="4">
+      <w:start w:val="1"/>
+      <w:numFmt w:val="bullet"/>
+      <w:lvlText w:val="◦"/>
+      <w:lvlJc w:val="left"/>
+      <w:pPr>
+        <w:tabs>
+          <w:tab w:val="num" w:pos="2160"/>
+        </w:tabs>
+        <w:ind w:left="2160" w:hanging="360"/>
+      </w:pPr>
+      <w:rPr>
+        <w:rFonts w:ascii="OpenSymbol" w:hAnsi="OpenSymbol" w:cs="OpenSymbol" w:hint="default"/>
+      </w:rPr>
+    </w:lvl>
+    <w:lvl w:ilvl="5">
+      <w:start w:val="1"/>
+      <w:numFmt w:val="bullet"/>
+      <w:lvlText w:val="▪"/>
+      <w:lvlJc w:val="left"/>
+      <w:pPr>
+        <w:tabs>
+          <w:tab w:val="num" w:pos="2520"/>
+        </w:tabs>
+        <w:ind w:left="2520" w:hanging="360"/>
+      </w:pPr>
+      <w:rPr>
+        <w:rFonts w:ascii="OpenSymbol" w:hAnsi="OpenSymbol" w:cs="OpenSymbol" w:hint="default"/>
+      </w:rPr>
+    </w:lvl>
+    <w:lvl w:ilvl="6">
+      <w:start w:val="1"/>
+      <w:numFmt w:val="bullet"/>
+      <w:lvlText w:val=""/>
+      <w:lvlJc w:val="left"/>
+      <w:pPr>
+        <w:tabs>
+          <w:tab w:val="num" w:pos="2880"/>
+        </w:tabs>
+        <w:ind w:left="2880" w:hanging="360"/>
+      </w:pPr>
+      <w:rPr>
+        <w:rFonts w:ascii="Symbol" w:hAnsi="Symbol" w:cs="Symbol" w:hint="default"/>
+      </w:rPr>
+    </w:lvl>
+    <w:lvl w:ilvl="7">
+      <w:start w:val="1"/>
+      <w:numFmt w:val="bullet"/>
+      <w:lvlText w:val="◦"/>
+      <w:lvlJc w:val="left"/>
+      <w:pPr>
+        <w:tabs>
+          <w:tab w:val="num" w:pos="3240"/>
+        </w:tabs>
+        <w:ind w:left="3240" w:hanging="360"/>
+      </w:pPr>
+      <w:rPr>
+        <w:rFonts w:ascii="OpenSymbol" w:hAnsi="OpenSymbol" w:cs="OpenSymbol" w:hint="default"/>
+      </w:rPr>
+    </w:lvl>
+    <w:lvl w:ilvl="8">
+      <w:start w:val="1"/>
+      <w:numFmt w:val="bullet"/>
+      <w:lvlText w:val="▪"/>
+      <w:lvlJc w:val="left"/>
+      <w:pPr>
+        <w:tabs>
+          <w:tab w:val="num" w:pos="3600"/>
+        </w:tabs>
+        <w:ind w:left="3600" w:hanging="360"/>
+      </w:pPr>
+      <w:rPr>
+        <w:rFonts w:ascii="OpenSymbol" w:hAnsi="OpenSymbol" w:cs="OpenSymbol" w:hint="default"/>
+      </w:rPr>
+    </w:lvl>
+  </w:abstractNum>
+  <w:abstractNum w:abstractNumId="2">
+    <w:lvl w:ilvl="0">
+      <w:start w:val="1"/>
+      <w:numFmt w:val="none"/>
+      <w:suff w:val="nothing"/>
+      <w:lvlText w:val=""/>
+      <w:lvlJc w:val="left"/>
+      <w:pPr>
+        <w:tabs>
+          <w:tab w:val="num" w:pos="0"/>
+        </w:tabs>
+        <w:ind w:left="0" w:hanging="0"/>
+      </w:pPr>
+    </w:lvl>
+    <w:lvl w:ilvl="1">
+      <w:start w:val="1"/>
+      <w:numFmt w:val="none"/>
+      <w:suff w:val="nothing"/>
+      <w:lvlText w:val=""/>
+      <w:lvlJc w:val="left"/>
+      <w:pPr>
+        <w:tabs>
+          <w:tab w:val="num" w:pos="0"/>
+        </w:tabs>
+        <w:ind w:left="0" w:hanging="0"/>
+      </w:pPr>
+    </w:lvl>
+    <w:lvl w:ilvl="2">
+      <w:start w:val="1"/>
+      <w:numFmt w:val="none"/>
+      <w:suff w:val="nothing"/>
+      <w:lvlText w:val=""/>
+      <w:lvlJc w:val="left"/>
+      <w:pPr>
+        <w:tabs>
+          <w:tab w:val="num" w:pos="0"/>
+        </w:tabs>
+        <w:ind w:left="0" w:hanging="0"/>
+      </w:pPr>
+    </w:lvl>
+    <w:lvl w:ilvl="3">
+      <w:start w:val="1"/>
+      <w:numFmt w:val="none"/>
+      <w:suff w:val="nothing"/>
+      <w:lvlText w:val=""/>
+      <w:lvlJc w:val="left"/>
+      <w:pPr>
+        <w:tabs>
+          <w:tab w:val="num" w:pos="0"/>
+        </w:tabs>
+        <w:ind w:left="0" w:hanging="0"/>
+      </w:pPr>
+    </w:lvl>
+    <w:lvl w:ilvl="4">
+      <w:start w:val="1"/>
+      <w:numFmt w:val="none"/>
+      <w:suff w:val="nothing"/>
+      <w:lvlText w:val=""/>
+      <w:lvlJc w:val="left"/>
+      <w:pPr>
+        <w:tabs>
+          <w:tab w:val="num" w:pos="0"/>
+        </w:tabs>
+        <w:ind w:left="0" w:hanging="0"/>
+      </w:pPr>
+    </w:lvl>
+    <w:lvl w:ilvl="5">
+      <w:start w:val="1"/>
+      <w:numFmt w:val="none"/>
+      <w:suff w:val="nothing"/>
+      <w:lvlText w:val=""/>
+      <w:lvlJc w:val="left"/>
+      <w:pPr>
+        <w:tabs>
+          <w:tab w:val="num" w:pos="0"/>
+        </w:tabs>
+        <w:ind w:left="0" w:hanging="0"/>
+      </w:pPr>
+    </w:lvl>
+    <w:lvl w:ilvl="6">
+      <w:start w:val="1"/>
+      <w:numFmt w:val="none"/>
+      <w:suff w:val="nothing"/>
+      <w:lvlText w:val=""/>
+      <w:lvlJc w:val="left"/>
+      <w:pPr>
+        <w:tabs>
+          <w:tab w:val="num" w:pos="0"/>
+        </w:tabs>
+        <w:ind w:left="0" w:hanging="0"/>
+      </w:pPr>
+    </w:lvl>
+    <w:lvl w:ilvl="7">
+      <w:start w:val="1"/>
+      <w:numFmt w:val="none"/>
+      <w:suff w:val="nothing"/>
+      <w:lvlText w:val=""/>
+      <w:lvlJc w:val="left"/>
+      <w:pPr>
+        <w:tabs>
+          <w:tab w:val="num" w:pos="0"/>
+        </w:tabs>
+        <w:ind w:left="0" w:hanging="0"/>
+      </w:pPr>
+    </w:lvl>
+    <w:lvl w:ilvl="8">
+      <w:start w:val="1"/>
+      <w:numFmt w:val="none"/>
+      <w:suff w:val="nothing"/>
+      <w:lvlText w:val=""/>
+      <w:lvlJc w:val="left"/>
+      <w:pPr>
+        <w:tabs>
+          <w:tab w:val="num" w:pos="0"/>
+        </w:tabs>
+        <w:ind w:left="0" w:hanging="0"/>
+      </w:pPr>
+    </w:lvl>
+  </w:abstractNum>
+  <w:num w:numId="1">
+    <w:abstractNumId w:val="1"/>
+  </w:num>
+  <w:num w:numId="2">
+    <w:abstractNumId w:val="2"/>
+  </w:num>
+</w:numbering>
 </file>
 
 <file path=word/styles.xml><?xml version="1.0" encoding="utf-8"?>
@@ -2189,6 +2609,21 @@
       <w:u w:val="single"/>
     </w:rPr>
   </w:style>
+  <w:style w:type="character" w:styleId="Bullets">
+    <w:name w:val="Bullets"/>
+    <w:qFormat/>
+    <w:rPr>
+      <w:rFonts w:ascii="OpenSymbol" w:hAnsi="OpenSymbol" w:eastAsia="OpenSymbol" w:cs="OpenSymbol"/>
+    </w:rPr>
+  </w:style>
+  <w:style w:type="character" w:styleId="Strong">
+    <w:name w:val="Strong"/>
+    <w:qFormat/>
+    <w:rPr>
+      <w:b/>
+      <w:bCs/>
+    </w:rPr>
+  </w:style>
   <w:style w:type="paragraph" w:styleId="Heading" w:customStyle="1">
     <w:name w:val="Heading"/>
     <w:basedOn w:val="Normal"/>

</xml_diff>